<commit_message>
screenshots modified -- comment added
</commit_message>
<xml_diff>
--- a/Mini Project.docx
+++ b/Mini Project.docx
@@ -3774,13 +3774,294 @@
           <w:ilvl w:val="0"/>
           <w:numId w:val="11"/>
         </w:numPr>
-      </w:pPr>
-      <w:r>
+        <w:rPr>
+          <w:rFonts w:asciiTheme="majorBidi" w:hAnsiTheme="majorBidi" w:cstheme="majorBidi"/>
+          <w:sz w:val="24"/>
+          <w:szCs w:val="24"/>
+        </w:rPr>
+      </w:pPr>
+      <w:r>
+        <w:rPr>
+          <w:rFonts w:asciiTheme="majorBidi" w:hAnsiTheme="majorBidi" w:cstheme="majorBidi"/>
+          <w:sz w:val="24"/>
+          <w:szCs w:val="24"/>
+        </w:rPr>
         <w:lastRenderedPageBreak/>
-        <w:t>Disturbance did not affect the system’s response as the PID controller is very powerful that it omits the effect of the disturbance on the system.</w:t>
-      </w:r>
-    </w:p>
-    <w:p/>
+        <w:t xml:space="preserve">Note: </w:t>
+      </w:r>
+      <w:r>
+        <w:rPr>
+          <w:rFonts w:asciiTheme="majorBidi" w:hAnsiTheme="majorBidi" w:cstheme="majorBidi"/>
+          <w:sz w:val="24"/>
+          <w:szCs w:val="24"/>
+        </w:rPr>
+        <w:t>Disturbance d</w:t>
+      </w:r>
+      <w:r>
+        <w:rPr>
+          <w:rFonts w:asciiTheme="majorBidi" w:hAnsiTheme="majorBidi" w:cstheme="majorBidi"/>
+          <w:sz w:val="24"/>
+          <w:szCs w:val="24"/>
+        </w:rPr>
+        <w:t>oes</w:t>
+      </w:r>
+      <w:r>
+        <w:rPr>
+          <w:rFonts w:asciiTheme="majorBidi" w:hAnsiTheme="majorBidi" w:cstheme="majorBidi"/>
+          <w:sz w:val="24"/>
+          <w:szCs w:val="24"/>
+        </w:rPr>
+        <w:t xml:space="preserve"> not affect the system’s response as the PID controller is very powerful that it omits the effect of the disturbance on the system.</w:t>
+      </w:r>
+    </w:p>
+    <w:p>
+      <w:pPr>
+        <w:pStyle w:val="ListParagraph"/>
+        <w:rPr>
+          <w:rFonts w:asciiTheme="majorBidi" w:hAnsiTheme="majorBidi" w:cstheme="majorBidi"/>
+          <w:sz w:val="24"/>
+          <w:szCs w:val="24"/>
+        </w:rPr>
+      </w:pPr>
+      <w:r>
+        <w:rPr>
+          <w:rFonts w:asciiTheme="majorBidi" w:hAnsiTheme="majorBidi" w:cstheme="majorBidi"/>
+          <w:sz w:val="24"/>
+          <w:szCs w:val="24"/>
+        </w:rPr>
+        <w:t>When we simulate the system without PID controller, we can observe disturbance’s effect on the system.</w:t>
+      </w:r>
+    </w:p>
+    <w:p>
+      <w:pPr>
+        <w:pStyle w:val="ListParagraph"/>
+        <w:rPr>
+          <w:rFonts w:asciiTheme="majorBidi" w:hAnsiTheme="majorBidi" w:cstheme="majorBidi"/>
+          <w:sz w:val="24"/>
+          <w:szCs w:val="24"/>
+        </w:rPr>
+      </w:pPr>
+    </w:p>
+    <w:p>
+      <w:pPr>
+        <w:pStyle w:val="ListParagraph"/>
+        <w:rPr>
+          <w:rFonts w:asciiTheme="majorBidi" w:hAnsiTheme="majorBidi" w:cstheme="majorBidi"/>
+          <w:sz w:val="24"/>
+          <w:szCs w:val="24"/>
+        </w:rPr>
+      </w:pPr>
+      <w:r>
+        <w:rPr>
+          <w:rFonts w:asciiTheme="majorBidi" w:hAnsiTheme="majorBidi" w:cstheme="majorBidi"/>
+          <w:noProof/>
+          <w:sz w:val="24"/>
+          <w:szCs w:val="24"/>
+        </w:rPr>
+        <w:drawing>
+          <wp:inline distT="0" distB="0" distL="0" distR="0">
+            <wp:extent cx="5943600" cy="2999509"/>
+            <wp:effectExtent l="0" t="0" r="0" b="0"/>
+            <wp:docPr id="2" name="Picture 2"/>
+            <wp:cNvGraphicFramePr>
+              <a:graphicFrameLocks xmlns:a="http://schemas.openxmlformats.org/drawingml/2006/main" noChangeAspect="1"/>
+            </wp:cNvGraphicFramePr>
+            <a:graphic xmlns:a="http://schemas.openxmlformats.org/drawingml/2006/main">
+              <a:graphicData uri="http://schemas.openxmlformats.org/drawingml/2006/picture">
+                <pic:pic xmlns:pic="http://schemas.openxmlformats.org/drawingml/2006/picture">
+                  <pic:nvPicPr>
+                    <pic:cNvPr id="2" name="open loop response.JPG"/>
+                    <pic:cNvPicPr/>
+                  </pic:nvPicPr>
+                  <pic:blipFill>
+                    <a:blip r:embed="rId10" cstate="print">
+                      <a:extLst>
+                        <a:ext uri="{28A0092B-C50C-407E-A947-70E740481C1C}">
+                          <a14:useLocalDpi xmlns:a14="http://schemas.microsoft.com/office/drawing/2010/main" val="0"/>
+                        </a:ext>
+                      </a:extLst>
+                    </a:blip>
+                    <a:stretch>
+                      <a:fillRect/>
+                    </a:stretch>
+                  </pic:blipFill>
+                  <pic:spPr>
+                    <a:xfrm>
+                      <a:off x="0" y="0"/>
+                      <a:ext cx="5947191" cy="3001321"/>
+                    </a:xfrm>
+                    <a:prstGeom prst="rect">
+                      <a:avLst/>
+                    </a:prstGeom>
+                  </pic:spPr>
+                </pic:pic>
+              </a:graphicData>
+            </a:graphic>
+          </wp:inline>
+        </w:drawing>
+      </w:r>
+    </w:p>
+    <w:p>
+      <w:pPr>
+        <w:pStyle w:val="Caption"/>
+        <w:jc w:val="center"/>
+        <w:rPr>
+          <w:sz w:val="24"/>
+          <w:szCs w:val="24"/>
+        </w:rPr>
+      </w:pPr>
+      <w:r>
+        <w:rPr>
+          <w:sz w:val="24"/>
+          <w:szCs w:val="24"/>
+        </w:rPr>
+        <w:t xml:space="preserve">Figure </w:t>
+      </w:r>
+      <w:r>
+        <w:rPr>
+          <w:sz w:val="24"/>
+          <w:szCs w:val="24"/>
+        </w:rPr>
+        <w:t>3</w:t>
+      </w:r>
+      <w:r>
+        <w:rPr>
+          <w:sz w:val="24"/>
+          <w:szCs w:val="24"/>
+        </w:rPr>
+        <w:t xml:space="preserve"> Closed loop system response with</w:t>
+      </w:r>
+      <w:r>
+        <w:rPr>
+          <w:sz w:val="24"/>
+          <w:szCs w:val="24"/>
+        </w:rPr>
+        <w:t>out</w:t>
+      </w:r>
+      <w:r>
+        <w:rPr>
+          <w:sz w:val="24"/>
+          <w:szCs w:val="24"/>
+        </w:rPr>
+        <w:t xml:space="preserve"> disturbance</w:t>
+      </w:r>
+      <w:r>
+        <w:rPr>
+          <w:sz w:val="24"/>
+          <w:szCs w:val="24"/>
+        </w:rPr>
+        <w:t xml:space="preserve"> (without PID)</w:t>
+      </w:r>
+    </w:p>
+    <w:p>
+      <w:pPr>
+        <w:pStyle w:val="ListParagraph"/>
+        <w:rPr>
+          <w:rFonts w:asciiTheme="majorBidi" w:hAnsiTheme="majorBidi" w:cstheme="majorBidi"/>
+          <w:sz w:val="24"/>
+          <w:szCs w:val="24"/>
+        </w:rPr>
+      </w:pPr>
+    </w:p>
+    <w:p>
+      <w:pPr>
+        <w:pStyle w:val="ListParagraph"/>
+        <w:rPr>
+          <w:rFonts w:asciiTheme="majorBidi" w:hAnsiTheme="majorBidi" w:cstheme="majorBidi"/>
+          <w:sz w:val="24"/>
+          <w:szCs w:val="24"/>
+        </w:rPr>
+      </w:pPr>
+      <w:r>
+        <w:rPr>
+          <w:rFonts w:asciiTheme="majorBidi" w:hAnsiTheme="majorBidi" w:cstheme="majorBidi"/>
+          <w:noProof/>
+          <w:sz w:val="24"/>
+          <w:szCs w:val="24"/>
+        </w:rPr>
+        <w:drawing>
+          <wp:inline distT="0" distB="0" distL="0" distR="0">
+            <wp:extent cx="5943600" cy="2971800"/>
+            <wp:effectExtent l="0" t="0" r="0" b="0"/>
+            <wp:docPr id="7" name="Picture 7"/>
+            <wp:cNvGraphicFramePr>
+              <a:graphicFrameLocks xmlns:a="http://schemas.openxmlformats.org/drawingml/2006/main" noChangeAspect="1"/>
+            </wp:cNvGraphicFramePr>
+            <a:graphic xmlns:a="http://schemas.openxmlformats.org/drawingml/2006/main">
+              <a:graphicData uri="http://schemas.openxmlformats.org/drawingml/2006/picture">
+                <pic:pic xmlns:pic="http://schemas.openxmlformats.org/drawingml/2006/picture">
+                  <pic:nvPicPr>
+                    <pic:cNvPr id="7" name="open loop response with disturbance.JPG"/>
+                    <pic:cNvPicPr/>
+                  </pic:nvPicPr>
+                  <pic:blipFill>
+                    <a:blip r:embed="rId11" cstate="print">
+                      <a:extLst>
+                        <a:ext uri="{28A0092B-C50C-407E-A947-70E740481C1C}">
+                          <a14:useLocalDpi xmlns:a14="http://schemas.microsoft.com/office/drawing/2010/main" val="0"/>
+                        </a:ext>
+                      </a:extLst>
+                    </a:blip>
+                    <a:stretch>
+                      <a:fillRect/>
+                    </a:stretch>
+                  </pic:blipFill>
+                  <pic:spPr>
+                    <a:xfrm>
+                      <a:off x="0" y="0"/>
+                      <a:ext cx="5946214" cy="2973107"/>
+                    </a:xfrm>
+                    <a:prstGeom prst="rect">
+                      <a:avLst/>
+                    </a:prstGeom>
+                  </pic:spPr>
+                </pic:pic>
+              </a:graphicData>
+            </a:graphic>
+          </wp:inline>
+        </w:drawing>
+      </w:r>
+    </w:p>
+    <w:p>
+      <w:pPr>
+        <w:pStyle w:val="Caption"/>
+        <w:jc w:val="center"/>
+        <w:rPr>
+          <w:sz w:val="24"/>
+          <w:szCs w:val="24"/>
+        </w:rPr>
+      </w:pPr>
+      <w:r>
+        <w:rPr>
+          <w:sz w:val="24"/>
+          <w:szCs w:val="24"/>
+        </w:rPr>
+        <w:t xml:space="preserve">Figure </w:t>
+      </w:r>
+      <w:r>
+        <w:rPr>
+          <w:sz w:val="24"/>
+          <w:szCs w:val="24"/>
+        </w:rPr>
+        <w:t>4</w:t>
+      </w:r>
+      <w:r>
+        <w:rPr>
+          <w:sz w:val="24"/>
+          <w:szCs w:val="24"/>
+        </w:rPr>
+        <w:t xml:space="preserve"> Closed loop system response with disturbance</w:t>
+      </w:r>
+      <w:r>
+        <w:rPr>
+          <w:sz w:val="24"/>
+          <w:szCs w:val="24"/>
+        </w:rPr>
+        <w:t xml:space="preserve"> (without PID)</w:t>
+      </w:r>
+      <w:bookmarkStart w:id="10" w:name="_GoBack"/>
+      <w:bookmarkEnd w:id="10"/>
+    </w:p>
     <w:p>
       <w:pPr>
         <w:pStyle w:val="Heading2"/>
@@ -3794,15 +4075,16 @@
           <w:szCs w:val="28"/>
         </w:rPr>
       </w:pPr>
-      <w:bookmarkStart w:id="10" w:name="_Toc439024820"/>
+      <w:bookmarkStart w:id="11" w:name="_Toc439024820"/>
       <w:r>
         <w:rPr>
           <w:sz w:val="28"/>
           <w:szCs w:val="28"/>
         </w:rPr>
+        <w:lastRenderedPageBreak/>
         <w:t>Phase and Gain Margin for Open Loop System</w:t>
       </w:r>
-      <w:bookmarkEnd w:id="10"/>
+      <w:bookmarkEnd w:id="11"/>
     </w:p>
     <w:p>
       <w:pPr>
@@ -3828,7 +4110,7 @@
                     <pic:cNvPicPr/>
                   </pic:nvPicPr>
                   <pic:blipFill>
-                    <a:blip r:embed="rId10">
+                    <a:blip r:embed="rId12">
                       <a:extLst>
                         <a:ext uri="{28A0092B-C50C-407E-A947-70E740481C1C}">
                           <a14:useLocalDpi xmlns:a14="http://schemas.microsoft.com/office/drawing/2010/main" val="0"/>
@@ -3864,7 +4146,7 @@
           <w:szCs w:val="40"/>
         </w:rPr>
       </w:pPr>
-      <w:bookmarkStart w:id="11" w:name="_Toc439024826"/>
+      <w:bookmarkStart w:id="12" w:name="_Toc439024826"/>
       <w:r>
         <w:rPr>
           <w:sz w:val="24"/>
@@ -3877,36 +4159,7 @@
           <w:sz w:val="24"/>
           <w:szCs w:val="24"/>
         </w:rPr>
-        <w:fldChar w:fldCharType="begin"/>
-      </w:r>
-      <w:r>
-        <w:rPr>
-          <w:sz w:val="24"/>
-          <w:szCs w:val="24"/>
-        </w:rPr>
-        <w:instrText xml:space="preserve"> SEQ Figure \* ARABIC </w:instrText>
-      </w:r>
-      <w:r>
-        <w:rPr>
-          <w:sz w:val="24"/>
-          <w:szCs w:val="24"/>
-        </w:rPr>
-        <w:fldChar w:fldCharType="separate"/>
-      </w:r>
-      <w:r>
-        <w:rPr>
-          <w:noProof/>
-          <w:sz w:val="24"/>
-          <w:szCs w:val="24"/>
-        </w:rPr>
-        <w:t>3</w:t>
-      </w:r>
-      <w:r>
-        <w:rPr>
-          <w:sz w:val="24"/>
-          <w:szCs w:val="24"/>
-        </w:rPr>
-        <w:fldChar w:fldCharType="end"/>
+        <w:t>5</w:t>
       </w:r>
       <w:r>
         <w:rPr>
@@ -3989,7 +4242,7 @@
         </w:rPr>
         <w:t xml:space="preserve"> open loop system</w:t>
       </w:r>
-      <w:bookmarkEnd w:id="11"/>
+      <w:bookmarkEnd w:id="12"/>
     </w:p>
     <w:p>
       <w:pPr>
@@ -4016,7 +4269,7 @@
                     <pic:cNvPicPr/>
                   </pic:nvPicPr>
                   <pic:blipFill>
-                    <a:blip r:embed="rId11">
+                    <a:blip r:embed="rId13">
                       <a:extLst>
                         <a:ext uri="{28A0092B-C50C-407E-A947-70E740481C1C}">
                           <a14:useLocalDpi xmlns:a14="http://schemas.microsoft.com/office/drawing/2010/main" val="0"/>
@@ -4052,7 +4305,7 @@
           <w:szCs w:val="24"/>
         </w:rPr>
       </w:pPr>
-      <w:bookmarkStart w:id="12" w:name="_Toc439024827"/>
+      <w:bookmarkStart w:id="13" w:name="_Toc439024827"/>
       <w:r>
         <w:rPr>
           <w:sz w:val="24"/>
@@ -4065,36 +4318,7 @@
           <w:sz w:val="24"/>
           <w:szCs w:val="24"/>
         </w:rPr>
-        <w:fldChar w:fldCharType="begin"/>
-      </w:r>
-      <w:r>
-        <w:rPr>
-          <w:sz w:val="24"/>
-          <w:szCs w:val="24"/>
-        </w:rPr>
-        <w:instrText xml:space="preserve"> SEQ Figure \* ARABIC </w:instrText>
-      </w:r>
-      <w:r>
-        <w:rPr>
-          <w:sz w:val="24"/>
-          <w:szCs w:val="24"/>
-        </w:rPr>
-        <w:fldChar w:fldCharType="separate"/>
-      </w:r>
-      <w:r>
-        <w:rPr>
-          <w:noProof/>
-          <w:sz w:val="24"/>
-          <w:szCs w:val="24"/>
-        </w:rPr>
-        <w:t>4</w:t>
-      </w:r>
-      <w:r>
-        <w:rPr>
-          <w:sz w:val="24"/>
-          <w:szCs w:val="24"/>
-        </w:rPr>
-        <w:fldChar w:fldCharType="end"/>
+        <w:t>6</w:t>
       </w:r>
       <w:r>
         <w:rPr>
@@ -4133,7 +4357,7 @@
         </w:rPr>
         <w:t>open loop system</w:t>
       </w:r>
-      <w:bookmarkEnd w:id="12"/>
+      <w:bookmarkEnd w:id="13"/>
     </w:p>
     <w:p>
       <w:pPr>
@@ -4161,7 +4385,7 @@
                     <pic:cNvPicPr/>
                   </pic:nvPicPr>
                   <pic:blipFill>
-                    <a:blip r:embed="rId12">
+                    <a:blip r:embed="rId14">
                       <a:extLst>
                         <a:ext uri="{28A0092B-C50C-407E-A947-70E740481C1C}">
                           <a14:useLocalDpi xmlns:a14="http://schemas.microsoft.com/office/drawing/2010/main" val="0"/>
@@ -4197,7 +4421,7 @@
           <w:szCs w:val="24"/>
         </w:rPr>
       </w:pPr>
-      <w:bookmarkStart w:id="13" w:name="_Toc439024828"/>
+      <w:bookmarkStart w:id="14" w:name="_Toc439024828"/>
       <w:r>
         <w:rPr>
           <w:sz w:val="24"/>
@@ -4210,36 +4434,7 @@
           <w:sz w:val="24"/>
           <w:szCs w:val="24"/>
         </w:rPr>
-        <w:fldChar w:fldCharType="begin"/>
-      </w:r>
-      <w:r>
-        <w:rPr>
-          <w:sz w:val="24"/>
-          <w:szCs w:val="24"/>
-        </w:rPr>
-        <w:instrText xml:space="preserve"> SEQ Figure \* ARABIC </w:instrText>
-      </w:r>
-      <w:r>
-        <w:rPr>
-          <w:sz w:val="24"/>
-          <w:szCs w:val="24"/>
-        </w:rPr>
-        <w:fldChar w:fldCharType="separate"/>
-      </w:r>
-      <w:r>
-        <w:rPr>
-          <w:noProof/>
-          <w:sz w:val="24"/>
-          <w:szCs w:val="24"/>
-        </w:rPr>
-        <w:t>5</w:t>
-      </w:r>
-      <w:r>
-        <w:rPr>
-          <w:sz w:val="24"/>
-          <w:szCs w:val="24"/>
-        </w:rPr>
-        <w:fldChar w:fldCharType="end"/>
+        <w:t>7</w:t>
       </w:r>
       <w:r>
         <w:rPr>
@@ -4248,7 +4443,7 @@
         </w:rPr>
         <w:t xml:space="preserve"> Bode plot of the open loop system</w:t>
       </w:r>
-      <w:bookmarkEnd w:id="13"/>
+      <w:bookmarkEnd w:id="14"/>
     </w:p>
     <w:p/>
     <w:p>
@@ -4264,7 +4459,7 @@
           <w:szCs w:val="28"/>
         </w:rPr>
       </w:pPr>
-      <w:bookmarkStart w:id="14" w:name="_Toc439024821"/>
+      <w:bookmarkStart w:id="15" w:name="_Toc439024821"/>
       <w:r>
         <w:rPr>
           <w:sz w:val="28"/>
@@ -4272,7 +4467,7 @@
         </w:rPr>
         <w:t>Phase and Gain Margin for Closed Loop System</w:t>
       </w:r>
-      <w:bookmarkEnd w:id="14"/>
+      <w:bookmarkEnd w:id="15"/>
     </w:p>
     <w:p>
       <w:pPr>
@@ -4298,7 +4493,7 @@
                     <pic:cNvPicPr/>
                   </pic:nvPicPr>
                   <pic:blipFill>
-                    <a:blip r:embed="rId13">
+                    <a:blip r:embed="rId15">
                       <a:extLst>
                         <a:ext uri="{28A0092B-C50C-407E-A947-70E740481C1C}">
                           <a14:useLocalDpi xmlns:a14="http://schemas.microsoft.com/office/drawing/2010/main" val="0"/>
@@ -4334,7 +4529,7 @@
           <w:szCs w:val="24"/>
         </w:rPr>
       </w:pPr>
-      <w:bookmarkStart w:id="15" w:name="_Toc439024829"/>
+      <w:bookmarkStart w:id="16" w:name="_Toc439024829"/>
       <w:r>
         <w:rPr>
           <w:sz w:val="24"/>
@@ -4417,7 +4612,7 @@
         </w:rPr>
         <w:t xml:space="preserve"> of the closed loop system</w:t>
       </w:r>
-      <w:bookmarkEnd w:id="15"/>
+      <w:bookmarkEnd w:id="16"/>
     </w:p>
     <w:p/>
     <w:p/>
@@ -4448,7 +4643,7 @@
                     <pic:cNvPicPr/>
                   </pic:nvPicPr>
                   <pic:blipFill>
-                    <a:blip r:embed="rId14">
+                    <a:blip r:embed="rId16">
                       <a:extLst>
                         <a:ext uri="{28A0092B-C50C-407E-A947-70E740481C1C}">
                           <a14:useLocalDpi xmlns:a14="http://schemas.microsoft.com/office/drawing/2010/main" val="0"/>
@@ -4484,7 +4679,7 @@
           <w:szCs w:val="24"/>
         </w:rPr>
       </w:pPr>
-      <w:bookmarkStart w:id="16" w:name="_Toc439024830"/>
+      <w:bookmarkStart w:id="17" w:name="_Toc439024830"/>
       <w:r>
         <w:rPr>
           <w:sz w:val="24"/>
@@ -4497,36 +4692,7 @@
           <w:sz w:val="24"/>
           <w:szCs w:val="24"/>
         </w:rPr>
-        <w:fldChar w:fldCharType="begin"/>
-      </w:r>
-      <w:r>
-        <w:rPr>
-          <w:sz w:val="24"/>
-          <w:szCs w:val="24"/>
-        </w:rPr>
-        <w:instrText xml:space="preserve"> SEQ Figure \* ARABIC </w:instrText>
-      </w:r>
-      <w:r>
-        <w:rPr>
-          <w:sz w:val="24"/>
-          <w:szCs w:val="24"/>
-        </w:rPr>
-        <w:fldChar w:fldCharType="separate"/>
-      </w:r>
-      <w:r>
-        <w:rPr>
-          <w:noProof/>
-          <w:sz w:val="24"/>
-          <w:szCs w:val="24"/>
-        </w:rPr>
-        <w:t>7</w:t>
-      </w:r>
-      <w:r>
-        <w:rPr>
-          <w:sz w:val="24"/>
-          <w:szCs w:val="24"/>
-        </w:rPr>
-        <w:fldChar w:fldCharType="end"/>
+        <w:t>8</w:t>
       </w:r>
       <w:r>
         <w:rPr>
@@ -4551,7 +4717,7 @@
         </w:rPr>
         <w:t xml:space="preserve"> results of the closed loop system</w:t>
       </w:r>
-      <w:bookmarkEnd w:id="16"/>
+      <w:bookmarkEnd w:id="17"/>
     </w:p>
     <w:p>
       <w:pPr>
@@ -4578,7 +4744,7 @@
                     <pic:cNvPicPr/>
                   </pic:nvPicPr>
                   <pic:blipFill>
-                    <a:blip r:embed="rId15">
+                    <a:blip r:embed="rId17">
                       <a:extLst>
                         <a:ext uri="{28A0092B-C50C-407E-A947-70E740481C1C}">
                           <a14:useLocalDpi xmlns:a14="http://schemas.microsoft.com/office/drawing/2010/main" val="0"/>
@@ -4614,7 +4780,7 @@
           <w:szCs w:val="24"/>
         </w:rPr>
       </w:pPr>
-      <w:bookmarkStart w:id="17" w:name="_Toc439024831"/>
+      <w:bookmarkStart w:id="18" w:name="_Toc439024831"/>
       <w:r>
         <w:rPr>
           <w:sz w:val="24"/>
@@ -4627,36 +4793,7 @@
           <w:sz w:val="24"/>
           <w:szCs w:val="24"/>
         </w:rPr>
-        <w:fldChar w:fldCharType="begin"/>
-      </w:r>
-      <w:r>
-        <w:rPr>
-          <w:sz w:val="24"/>
-          <w:szCs w:val="24"/>
-        </w:rPr>
-        <w:instrText xml:space="preserve"> SEQ Figure \* ARABIC </w:instrText>
-      </w:r>
-      <w:r>
-        <w:rPr>
-          <w:sz w:val="24"/>
-          <w:szCs w:val="24"/>
-        </w:rPr>
-        <w:fldChar w:fldCharType="separate"/>
-      </w:r>
-      <w:r>
-        <w:rPr>
-          <w:noProof/>
-          <w:sz w:val="24"/>
-          <w:szCs w:val="24"/>
-        </w:rPr>
-        <w:t>8</w:t>
-      </w:r>
-      <w:r>
-        <w:rPr>
-          <w:sz w:val="24"/>
-          <w:szCs w:val="24"/>
-        </w:rPr>
-        <w:fldChar w:fldCharType="end"/>
+        <w:t>9</w:t>
       </w:r>
       <w:r>
         <w:rPr>
@@ -4665,7 +4802,7 @@
         </w:rPr>
         <w:t xml:space="preserve"> Bode plot of the closed loop system</w:t>
       </w:r>
-      <w:bookmarkEnd w:id="17"/>
+      <w:bookmarkEnd w:id="18"/>
     </w:p>
     <w:p/>
     <w:p>
@@ -4676,11 +4813,11 @@
           <w:numId w:val="2"/>
         </w:numPr>
       </w:pPr>
-      <w:bookmarkStart w:id="18" w:name="_Toc439024822"/>
+      <w:bookmarkStart w:id="19" w:name="_Toc439024822"/>
       <w:r>
         <w:t>Conclusion</w:t>
       </w:r>
-      <w:bookmarkEnd w:id="18"/>
+      <w:bookmarkEnd w:id="19"/>
     </w:p>
     <w:p>
       <w:r>
@@ -4695,11 +4832,11 @@
           <w:numId w:val="2"/>
         </w:numPr>
       </w:pPr>
-      <w:bookmarkStart w:id="19" w:name="_Toc439024823"/>
+      <w:bookmarkStart w:id="20" w:name="_Toc439024823"/>
       <w:r>
         <w:t>REferences</w:t>
       </w:r>
-      <w:bookmarkEnd w:id="19"/>
+      <w:bookmarkEnd w:id="20"/>
     </w:p>
     <w:p>
       <w:pPr>
@@ -4756,8 +4893,6 @@
         </w:rPr>
         <w:t>, 2015.</w:t>
       </w:r>
-      <w:bookmarkStart w:id="20" w:name="_GoBack"/>
-      <w:bookmarkEnd w:id="20"/>
     </w:p>
     <w:p>
       <w:pPr>
@@ -7732,7 +7867,7 @@
 </file>
 
 <file path=customXml/itemProps1.xml><?xml version="1.0" encoding="utf-8"?>
-<ds:datastoreItem xmlns:ds="http://schemas.openxmlformats.org/officeDocument/2006/customXml" ds:itemID="{8E6ED998-28BF-450C-A2D7-2B305E6F070C}">
+<ds:datastoreItem xmlns:ds="http://schemas.openxmlformats.org/officeDocument/2006/customXml" ds:itemID="{4051737F-7D25-402B-959A-96333D7F5427}">
   <ds:schemaRefs>
     <ds:schemaRef ds:uri="http://schemas.openxmlformats.org/officeDocument/2006/bibliography"/>
   </ds:schemaRefs>

</xml_diff>